<commit_message>
To answer the last 2 question
</commit_message>
<xml_diff>
--- a/Lab06_Arch/lab_06_2019.docx
+++ b/Lab06_Arch/lab_06_2019.docx
@@ -314,7 +314,6 @@
         </w:rPr>
         <w:t xml:space="preserve">tarting from the </w:t>
       </w:r>
-      <w:proofErr w:type="spellStart"/>
       <w:r>
         <w:rPr>
           <w:rFonts w:eastAsia="Calibri"/>
@@ -333,7 +332,6 @@
         </w:rPr>
         <w:t>template</w:t>
       </w:r>
-      <w:proofErr w:type="spellEnd"/>
       <w:r>
         <w:rPr>
           <w:rFonts w:eastAsia="Calibri"/>
@@ -617,10 +615,10 @@
                   <v:path o:extrusionok="f" gradientshapeok="t" o:connecttype="rect"/>
                   <o:lock v:ext="edit" aspectratio="t"/>
                 </v:shapetype>
-                <v:shape id="_x0000_i1025" type="#_x0000_t75" style="width:203.85pt;height:131.85pt" o:ole="">
+                <v:shape id="_x0000_i1025" type="#_x0000_t75" style="width:204pt;height:132pt" o:ole="">
                   <v:imagedata r:id="rId6" o:title=""/>
                 </v:shape>
-                <o:OLEObject Type="Embed" ProgID="Excel.Sheet.8" ShapeID="_x0000_i1025" DrawAspect="Content" ObjectID="_1636786691" r:id="rId7"/>
+                <o:OLEObject Type="Embed" ProgID="Excel.Sheet.8" ShapeID="_x0000_i1025" DrawAspect="Content" ObjectID="_1636907689" r:id="rId7"/>
               </w:object>
             </w:r>
           </w:p>
@@ -703,33 +701,15 @@
           <w:szCs w:val="23"/>
           <w:lang w:val="en-GB"/>
         </w:rPr>
-        <w:t xml:space="preserve"> source. </w:t>
-      </w:r>
-      <w:proofErr w:type="gramStart"/>
-      <w:r>
-        <w:rPr>
-          <w:sz w:val="23"/>
-          <w:szCs w:val="23"/>
-          <w:lang w:val="en-GB"/>
-        </w:rPr>
-        <w:t xml:space="preserve">In </w:t>
-      </w:r>
-      <w:r>
-        <w:rPr>
-          <w:sz w:val="23"/>
-          <w:szCs w:val="23"/>
-          <w:lang w:val="en-GB"/>
-        </w:rPr>
-        <w:t xml:space="preserve"> processor</w:t>
-      </w:r>
-      <w:proofErr w:type="gramEnd"/>
-      <w:r>
-        <w:rPr>
-          <w:sz w:val="23"/>
-          <w:szCs w:val="23"/>
-          <w:lang w:val="en-GB"/>
-        </w:rPr>
-        <w:t xml:space="preserve">-based </w:t>
+        <w:t xml:space="preserve"> source. In </w:t>
+      </w:r>
+      <w:r>
+        <w:rPr>
+          <w:sz w:val="23"/>
+          <w:szCs w:val="23"/>
+          <w:lang w:val="en-GB"/>
+        </w:rPr>
+        <w:t xml:space="preserve"> processor-based </w:t>
       </w:r>
       <w:r>
         <w:rPr>
@@ -777,25 +757,7 @@
           <w:szCs w:val="23"/>
           <w:lang w:val="en-US"/>
         </w:rPr>
-        <w:t xml:space="preserve">The digitization of analog signals involves the rounding off of the values which are approximately equal to the analog values. The method of sampling </w:t>
-      </w:r>
-      <w:proofErr w:type="gramStart"/>
-      <w:r>
-        <w:rPr>
-          <w:sz w:val="23"/>
-          <w:szCs w:val="23"/>
-          <w:lang w:val="en-US"/>
-        </w:rPr>
-        <w:t>chooses  few</w:t>
-      </w:r>
-      <w:proofErr w:type="gramEnd"/>
-      <w:r>
-        <w:rPr>
-          <w:sz w:val="23"/>
-          <w:szCs w:val="23"/>
-          <w:lang w:val="en-US"/>
-        </w:rPr>
-        <w:t xml:space="preserve"> points on the analog signal</w:t>
+        <w:t>The digitization of analog signals involves the rounding off of the values which are approximately equal to the analog values. The method of sampling chooses  few points on the analog signal</w:t>
       </w:r>
       <w:r>
         <w:rPr>
@@ -2559,22 +2521,7 @@
           <w:rFonts w:eastAsia="Calibri"/>
           <w:lang w:val="en-GB" w:eastAsia="en-GB"/>
         </w:rPr>
-        <w:t>With a codification of 12 bit we can have a max of amplitude of 2</w:t>
-      </w:r>
-      <w:r>
-        <w:rPr>
-          <w:rFonts w:eastAsia="Calibri"/>
-          <w:vertAlign w:val="superscript"/>
-          <w:lang w:val="en-GB" w:eastAsia="en-GB"/>
-        </w:rPr>
-        <w:t>12</w:t>
-      </w:r>
-      <w:r>
-        <w:rPr>
-          <w:rFonts w:eastAsia="Calibri"/>
-          <w:lang w:val="en-GB" w:eastAsia="en-GB"/>
-        </w:rPr>
-        <w:t>=4096</w:t>
+        <w:t>1023/4096 =0.25</w:t>
       </w:r>
     </w:p>
     <w:p>
@@ -2612,6 +2559,64 @@
           <w:lang w:val="en-GB" w:eastAsia="en-GB"/>
         </w:rPr>
       </w:pPr>
+      <w:r>
+        <w:rPr>
+          <w:rFonts w:eastAsia="Calibri"/>
+          <w:lang w:val="en-GB" w:eastAsia="en-GB"/>
+        </w:rPr>
+        <w:t xml:space="preserve">Q2: </w:t>
+      </w:r>
+      <w:r>
+        <w:rPr>
+          <w:rFonts w:eastAsia="Calibri"/>
+          <w:lang w:val="en-GB" w:eastAsia="en-GB"/>
+        </w:rPr>
+        <w:t xml:space="preserve">At which frequency </w:t>
+      </w:r>
+      <w:r>
+        <w:rPr>
+          <w:rFonts w:eastAsia="Calibri"/>
+          <w:b/>
+          <w:u w:val="single"/>
+          <w:lang w:val="en-GB" w:eastAsia="en-GB"/>
+        </w:rPr>
+        <w:t>every single sampled value</w:t>
+      </w:r>
+      <w:r>
+        <w:rPr>
+          <w:rFonts w:eastAsia="Calibri"/>
+          <w:lang w:val="en-GB" w:eastAsia="en-GB"/>
+        </w:rPr>
+        <w:t xml:space="preserve"> needs to be sent to </w:t>
+      </w:r>
+      <w:r>
+        <w:rPr>
+          <w:rFonts w:eastAsia="Calibri"/>
+          <w:lang w:val="en-GB" w:eastAsia="en-GB"/>
+        </w:rPr>
+        <w:t xml:space="preserve">the </w:t>
+      </w:r>
+      <w:r>
+        <w:rPr>
+          <w:rFonts w:eastAsia="Calibri"/>
+          <w:lang w:val="en-GB" w:eastAsia="en-GB"/>
+        </w:rPr>
+        <w:t xml:space="preserve">speaker to emit the </w:t>
+      </w:r>
+      <w:r>
+        <w:rPr>
+          <w:rFonts w:eastAsia="Calibri"/>
+          <w:lang w:val="en-GB" w:eastAsia="en-GB"/>
+        </w:rPr>
+        <w:t>M</w:t>
+      </w:r>
+      <w:r>
+        <w:rPr>
+          <w:rFonts w:eastAsia="Calibri"/>
+          <w:lang w:val="en-GB" w:eastAsia="en-GB"/>
+        </w:rPr>
+        <w:t>iddle A note?</w:t>
+      </w:r>
     </w:p>
     <w:p>
       <w:pPr>
@@ -2630,64 +2635,6 @@
           <w:lang w:val="en-GB" w:eastAsia="en-GB"/>
         </w:rPr>
       </w:pPr>
-      <w:r>
-        <w:rPr>
-          <w:rFonts w:eastAsia="Calibri"/>
-          <w:lang w:val="en-GB" w:eastAsia="en-GB"/>
-        </w:rPr>
-        <w:t xml:space="preserve">Q2: </w:t>
-      </w:r>
-      <w:r>
-        <w:rPr>
-          <w:rFonts w:eastAsia="Calibri"/>
-          <w:lang w:val="en-GB" w:eastAsia="en-GB"/>
-        </w:rPr>
-        <w:t xml:space="preserve">At which frequency </w:t>
-      </w:r>
-      <w:r>
-        <w:rPr>
-          <w:rFonts w:eastAsia="Calibri"/>
-          <w:b/>
-          <w:u w:val="single"/>
-          <w:lang w:val="en-GB" w:eastAsia="en-GB"/>
-        </w:rPr>
-        <w:t>every single sampled value</w:t>
-      </w:r>
-      <w:r>
-        <w:rPr>
-          <w:rFonts w:eastAsia="Calibri"/>
-          <w:lang w:val="en-GB" w:eastAsia="en-GB"/>
-        </w:rPr>
-        <w:t xml:space="preserve"> needs to be sent to </w:t>
-      </w:r>
-      <w:r>
-        <w:rPr>
-          <w:rFonts w:eastAsia="Calibri"/>
-          <w:lang w:val="en-GB" w:eastAsia="en-GB"/>
-        </w:rPr>
-        <w:t xml:space="preserve">the </w:t>
-      </w:r>
-      <w:r>
-        <w:rPr>
-          <w:rFonts w:eastAsia="Calibri"/>
-          <w:lang w:val="en-GB" w:eastAsia="en-GB"/>
-        </w:rPr>
-        <w:t xml:space="preserve">speaker to emit the </w:t>
-      </w:r>
-      <w:r>
-        <w:rPr>
-          <w:rFonts w:eastAsia="Calibri"/>
-          <w:lang w:val="en-GB" w:eastAsia="en-GB"/>
-        </w:rPr>
-        <w:t>M</w:t>
-      </w:r>
-      <w:r>
-        <w:rPr>
-          <w:rFonts w:eastAsia="Calibri"/>
-          <w:lang w:val="en-GB" w:eastAsia="en-GB"/>
-        </w:rPr>
-        <w:t>iddle A note?</w:t>
-      </w:r>
     </w:p>
     <w:p>
       <w:pPr>
@@ -2706,6 +2653,13 @@
           <w:lang w:val="en-GB" w:eastAsia="en-GB"/>
         </w:rPr>
       </w:pPr>
+      <w:r>
+        <w:rPr>
+          <w:rFonts w:eastAsia="Calibri"/>
+          <w:lang w:val="en-GB" w:eastAsia="en-GB"/>
+        </w:rPr>
+        <w:t>f=32/2.27ms = 14.0967KHz</w:t>
+      </w:r>
     </w:p>
     <w:p>
       <w:pPr>
@@ -2724,8 +2678,6 @@
           <w:lang w:val="en-GB" w:eastAsia="en-GB"/>
         </w:rPr>
       </w:pPr>
-      <w:bookmarkStart w:id="0" w:name="_GoBack"/>
-      <w:bookmarkEnd w:id="0"/>
     </w:p>
     <w:p>
       <w:pPr>
@@ -2747,21 +2699,21 @@
     </w:p>
     <w:p>
       <w:pPr>
-        <w:pBdr>
-          <w:top w:val="single" w:sz="4" w:space="1" w:color="auto"/>
-          <w:left w:val="single" w:sz="4" w:space="4" w:color="auto"/>
-          <w:bottom w:val="single" w:sz="4" w:space="1" w:color="auto"/>
-          <w:right w:val="single" w:sz="4" w:space="4" w:color="auto"/>
-        </w:pBdr>
-        <w:autoSpaceDE w:val="0"/>
-        <w:autoSpaceDN w:val="0"/>
-        <w:adjustRightInd w:val="0"/>
-        <w:jc w:val="both"/>
-        <w:rPr>
-          <w:rFonts w:eastAsia="Calibri"/>
-          <w:lang w:val="en-GB" w:eastAsia="en-GB"/>
-        </w:rPr>
-      </w:pPr>
+        <w:pStyle w:val="Default"/>
+        <w:rPr>
+          <w:sz w:val="23"/>
+          <w:szCs w:val="23"/>
+          <w:lang w:val="en-GB"/>
+        </w:rPr>
+      </w:pPr>
+      <w:r>
+        <w:rPr>
+          <w:sz w:val="23"/>
+          <w:szCs w:val="23"/>
+          <w:lang w:val="en-GB"/>
+        </w:rPr>
+        <w:t xml:space="preserve"> </w:t>
+      </w:r>
     </w:p>
     <w:p>
       <w:pPr>
@@ -2774,6 +2726,39 @@
       </w:pPr>
       <w:r>
         <w:rPr>
+          <w:b/>
+          <w:sz w:val="23"/>
+          <w:szCs w:val="23"/>
+          <w:lang w:val="en-GB"/>
+        </w:rPr>
+        <w:t>Exercise 2)</w:t>
+      </w:r>
+      <w:r>
+        <w:rPr>
+          <w:sz w:val="23"/>
+          <w:szCs w:val="23"/>
+          <w:lang w:val="en-GB"/>
+        </w:rPr>
+        <w:t xml:space="preserve"> </w:t>
+      </w:r>
+      <w:r>
+        <w:rPr>
+          <w:sz w:val="23"/>
+          <w:szCs w:val="23"/>
+          <w:lang w:val="en-GB"/>
+        </w:rPr>
+        <w:t>Create a new project by starting from the previous exercise</w:t>
+      </w:r>
+      <w:r>
+        <w:rPr>
+          <w:sz w:val="23"/>
+          <w:szCs w:val="23"/>
+          <w:lang w:val="en-GB"/>
+        </w:rPr>
+        <w:t>.</w:t>
+      </w:r>
+      <w:r>
+        <w:rPr>
           <w:sz w:val="23"/>
           <w:szCs w:val="23"/>
           <w:lang w:val="en-GB"/>
@@ -2790,47 +2775,6 @@
           <w:lang w:val="en-GB"/>
         </w:rPr>
       </w:pPr>
-      <w:r>
-        <w:rPr>
-          <w:b/>
-          <w:sz w:val="23"/>
-          <w:szCs w:val="23"/>
-          <w:lang w:val="en-GB"/>
-        </w:rPr>
-        <w:t>Exercise 2)</w:t>
-      </w:r>
-      <w:r>
-        <w:rPr>
-          <w:sz w:val="23"/>
-          <w:szCs w:val="23"/>
-          <w:lang w:val="en-GB"/>
-        </w:rPr>
-        <w:t xml:space="preserve"> </w:t>
-      </w:r>
-      <w:r>
-        <w:rPr>
-          <w:sz w:val="23"/>
-          <w:szCs w:val="23"/>
-          <w:lang w:val="en-GB"/>
-        </w:rPr>
-        <w:t>Create a new project by starting from the previous exercise</w:t>
-      </w:r>
-      <w:r>
-        <w:rPr>
-          <w:sz w:val="23"/>
-          <w:szCs w:val="23"/>
-          <w:lang w:val="en-GB"/>
-        </w:rPr>
-        <w:t>.</w:t>
-      </w:r>
-      <w:r>
-        <w:rPr>
-          <w:sz w:val="23"/>
-          <w:szCs w:val="23"/>
-          <w:lang w:val="en-GB"/>
-        </w:rPr>
-        <w:t xml:space="preserve"> </w:t>
-      </w:r>
     </w:p>
     <w:p>
       <w:pPr>
@@ -2841,41 +2785,13 @@
           <w:lang w:val="en-GB"/>
         </w:rPr>
       </w:pPr>
-    </w:p>
-    <w:p>
-      <w:pPr>
-        <w:pStyle w:val="Default"/>
-        <w:rPr>
-          <w:sz w:val="23"/>
-          <w:szCs w:val="23"/>
-          <w:lang w:val="en-GB"/>
-        </w:rPr>
-      </w:pPr>
-      <w:r>
-        <w:rPr>
-          <w:sz w:val="23"/>
-          <w:szCs w:val="23"/>
-          <w:lang w:val="en-GB"/>
-        </w:rPr>
-        <w:t xml:space="preserve">The extended program </w:t>
-      </w:r>
-      <w:proofErr w:type="gramStart"/>
-      <w:r>
-        <w:rPr>
-          <w:sz w:val="23"/>
-          <w:szCs w:val="23"/>
-          <w:lang w:val="en-GB"/>
-        </w:rPr>
-        <w:t>has to</w:t>
-      </w:r>
-      <w:proofErr w:type="gramEnd"/>
-      <w:r>
-        <w:rPr>
-          <w:sz w:val="23"/>
-          <w:szCs w:val="23"/>
-          <w:lang w:val="en-GB"/>
-        </w:rPr>
-        <w:t xml:space="preserve"> manipulate the samples provided in exercise 1), by scaling them in order to reach a 50% volume when the range is described </w:t>
+      <w:r>
+        <w:rPr>
+          <w:sz w:val="23"/>
+          <w:szCs w:val="23"/>
+          <w:lang w:val="en-GB"/>
+        </w:rPr>
+        <w:t xml:space="preserve">The extended program has to manipulate the samples provided in exercise 1), by scaling them in order to reach a 50% volume when the range is described </w:t>
       </w:r>
       <w:r>
         <w:rPr>
@@ -2901,7 +2817,6 @@
         </w:rPr>
         <w:t xml:space="preserve">a proper </w:t>
       </w:r>
-      <w:proofErr w:type="spellStart"/>
       <w:r>
         <w:rPr>
           <w:i/>
@@ -2911,7 +2826,6 @@
         </w:rPr>
         <w:t>readwrite</w:t>
       </w:r>
-      <w:proofErr w:type="spellEnd"/>
       <w:r>
         <w:rPr>
           <w:sz w:val="23"/>
@@ -3152,6 +3066,13 @@
                 <w:lang w:eastAsia="en-GB"/>
               </w:rPr>
             </w:pPr>
+            <w:r>
+              <w:rPr>
+                <w:rFonts w:eastAsia="Calibri"/>
+                <w:lang w:eastAsia="en-GB"/>
+              </w:rPr>
+              <w:t>0.00003908 sec</w:t>
+            </w:r>
           </w:p>
         </w:tc>
         <w:tc>
@@ -3169,6 +3090,13 @@
                 <w:lang w:eastAsia="en-GB"/>
               </w:rPr>
             </w:pPr>
+            <w:r>
+              <w:rPr>
+                <w:rFonts w:eastAsia="Calibri"/>
+                <w:lang w:eastAsia="en-GB"/>
+              </w:rPr>
+              <w:t>80</w:t>
+            </w:r>
           </w:p>
         </w:tc>
         <w:tc>
@@ -3186,6 +3114,13 @@
                 <w:lang w:eastAsia="en-GB"/>
               </w:rPr>
             </w:pPr>
+            <w:r>
+              <w:rPr>
+                <w:rFonts w:eastAsia="Calibri"/>
+                <w:lang w:eastAsia="en-GB"/>
+              </w:rPr>
+              <w:t>10</w:t>
+            </w:r>
           </w:p>
         </w:tc>
       </w:tr>
@@ -3232,6 +3167,15 @@
                 <w:lang w:eastAsia="en-GB"/>
               </w:rPr>
             </w:pPr>
+            <w:r>
+              <w:rPr>
+                <w:rFonts w:eastAsia="Calibri"/>
+                <w:lang w:eastAsia="en-GB"/>
+              </w:rPr>
+              <w:t>0.00003517 sec</w:t>
+            </w:r>
+            <w:bookmarkStart w:id="0" w:name="_GoBack"/>
+            <w:bookmarkEnd w:id="0"/>
           </w:p>
         </w:tc>
         <w:tc>
@@ -3249,6 +3193,13 @@
                 <w:lang w:eastAsia="en-GB"/>
               </w:rPr>
             </w:pPr>
+            <w:r>
+              <w:rPr>
+                <w:rFonts w:eastAsia="Calibri"/>
+                <w:lang w:eastAsia="en-GB"/>
+              </w:rPr>
+              <w:t>80</w:t>
+            </w:r>
           </w:p>
         </w:tc>
         <w:tc>
@@ -3266,6 +3217,13 @@
                 <w:lang w:eastAsia="en-GB"/>
               </w:rPr>
             </w:pPr>
+            <w:r>
+              <w:rPr>
+                <w:rFonts w:eastAsia="Calibri"/>
+                <w:lang w:eastAsia="en-GB"/>
+              </w:rPr>
+              <w:t>42</w:t>
+            </w:r>
           </w:p>
         </w:tc>
       </w:tr>
@@ -5215,6 +5173,7 @@
     <w:lsdException w:name="HTML Sample" w:semiHidden="1" w:unhideWhenUsed="1"/>
     <w:lsdException w:name="HTML Typewriter" w:semiHidden="1" w:unhideWhenUsed="1"/>
     <w:lsdException w:name="HTML Variable" w:semiHidden="1" w:unhideWhenUsed="1"/>
+    <w:lsdException w:name="Normal Table" w:semiHidden="1" w:unhideWhenUsed="1"/>
     <w:lsdException w:name="annotation subject" w:semiHidden="1" w:unhideWhenUsed="1"/>
     <w:lsdException w:name="No List" w:semiHidden="1" w:unhideWhenUsed="1"/>
     <w:lsdException w:name="Outline List 1" w:semiHidden="1" w:unhideWhenUsed="1"/>
@@ -5261,8 +5220,10 @@
     <w:lsdException w:name="Table Subtle 2" w:semiHidden="1" w:unhideWhenUsed="1"/>
     <w:lsdException w:name="Table Web 1" w:semiHidden="1" w:unhideWhenUsed="1"/>
     <w:lsdException w:name="Table Web 2" w:semiHidden="1" w:unhideWhenUsed="1"/>
+    <w:lsdException w:name="Table Web 3" w:semiHidden="1" w:unhideWhenUsed="1"/>
     <w:lsdException w:name="Balloon Text" w:semiHidden="1" w:unhideWhenUsed="1"/>
     <w:lsdException w:name="Table Grid" w:uiPriority="59"/>
+    <w:lsdException w:name="Table Theme" w:semiHidden="1" w:unhideWhenUsed="1"/>
     <w:lsdException w:name="Placeholder Text" w:semiHidden="1"/>
     <w:lsdException w:name="No Spacing" w:uiPriority="1" w:qFormat="1"/>
     <w:lsdException w:name="Light Shading" w:uiPriority="60"/>

</xml_diff>